<commit_message>
updated to dell webinar slide transcript
</commit_message>
<xml_diff>
--- a/Webinars/Dell - Enabling Remote Work​er​ Productivity with Unified Communications/slide transcript.docx
+++ b/Webinars/Dell - Enabling Remote Work​er​ Productivity with Unified Communications/slide transcript.docx
@@ -132,15 +132,7 @@
     </w:p>
     <w:p>
       <w:r>
-        <w:t xml:space="preserve">Next is real-time communications. Enterprises nowadays don’t sit still. They’re constantly moving and always innovating to keep up with customer demand and their competitors. Remember having to write an actual paper letter, go scrambling for a stamp, mailing it and waiting by the mailbox for days or weeks for a response? I’m 35 and I barely remember that. I’m not sure if young </w:t>
-      </w:r>
-      <w:proofErr w:type="spellStart"/>
-      <w:r>
-        <w:t>millennials</w:t>
-      </w:r>
-      <w:proofErr w:type="spellEnd"/>
-      <w:r>
-        <w:t xml:space="preserve"> these days would know what a paper letter even is!</w:t>
+        <w:t>Next is real-time communications. Enterprises nowadays don’t sit still. They’re constantly moving and always innovating to keep up with customer demand and their competitors. Remember having to write an actual paper letter, go scrambling for a stamp, mailing it and waiting by the mailbox for days or weeks for a response? I’m 35 and I barely remember that. I’m not sure if young millennials these days would know what a paper letter even is!</w:t>
       </w:r>
     </w:p>
     <w:p/>
@@ -200,15 +192,7 @@
     </w:p>
     <w:p>
       <w:r>
-        <w:t xml:space="preserve">To demonstrate some typical problems </w:t>
-      </w:r>
-      <w:proofErr w:type="gramStart"/>
-      <w:r>
-        <w:t>businesses</w:t>
-      </w:r>
-      <w:proofErr w:type="gramEnd"/>
-      <w:r>
-        <w:t xml:space="preserve"> go through with their UC system, I’ve chosen to create a fictional character called Roger.  Roger is an employee at your organization. </w:t>
+        <w:t xml:space="preserve">To demonstrate some typical problems businesses go through with their UC system, I’ve chosen to create a fictional character called Roger.  Roger is an employee at your organization. </w:t>
       </w:r>
     </w:p>
     <w:p/>
@@ -262,15 +246,7 @@
         <w:t xml:space="preserve"> all that information at his fingertips. Even though he’s a little older, he’s knows more tech than those young </w:t>
       </w:r>
       <w:r>
-        <w:t xml:space="preserve">sales </w:t>
-      </w:r>
-      <w:proofErr w:type="spellStart"/>
-      <w:r>
-        <w:t>whipper</w:t>
-      </w:r>
-      <w:proofErr w:type="spellEnd"/>
-      <w:r>
-        <w:t xml:space="preserve"> snappers just coming out of college.</w:t>
+        <w:t>sales whipper snappers just coming out of college.</w:t>
       </w:r>
     </w:p>
     <w:p/>
@@ -392,15 +368,7 @@
         <w:t xml:space="preserve">6AM: Roger’s colleague Bob calls him and leaves a voicemail. At least he thinks he does. Bob was calling because he’s got some bad news from that client Roger’s supposed to meet with soon.  Bob leaves the voicemail and tells Roger to get back with him ASAP.  </w:t>
       </w:r>
       <w:r>
-        <w:t xml:space="preserve">It turns out that the voicemail never </w:t>
-      </w:r>
-      <w:proofErr w:type="gramStart"/>
-      <w:r>
-        <w:t>get</w:t>
-      </w:r>
-      <w:proofErr w:type="gramEnd"/>
-      <w:r>
-        <w:t xml:space="preserve"> committed to the database because the server that’s Roger’s voi</w:t>
+        <w:t>It turns out that the voicemail never get committed to the database because the server that’s Roger’s voi</w:t>
       </w:r>
       <w:r>
         <w:t>cemail on was actually out of disk space.</w:t>
@@ -447,15 +415,7 @@
         <w:t xml:space="preserve"> to the client today with another coworker</w:t>
       </w:r>
       <w:r>
-        <w:t xml:space="preserve">. He decides to share is screen using Skype for Business to see how his colleague thinks of the way he represented this typical problem.  Roger starts explaining things to have him immediately interrupted by his coworker exclaiming he still sees the slide before.  Ah!  The screen share is so </w:t>
-      </w:r>
-      <w:proofErr w:type="spellStart"/>
-      <w:r>
-        <w:t>laggy</w:t>
-      </w:r>
-      <w:proofErr w:type="spellEnd"/>
-      <w:r>
-        <w:t xml:space="preserve"> and to boot, his coworker’s audio is breaking up so he can barely hear him!</w:t>
+        <w:t>. He decides to share is screen using Skype for Business to see how his colleague thinks of the way he represented this typical problem.  Roger starts explaining things to have him immediately interrupted by his coworker exclaiming he still sees the slide before.  Ah!  The screen share is so laggy and to boot, his coworker’s audio is breaking up so he can barely hear him!</w:t>
       </w:r>
     </w:p>
     <w:p/>
@@ -469,15 +429,7 @@
     </w:p>
     <w:p>
       <w:r>
-        <w:t xml:space="preserve">8:30AM: Time to get to the airport. Rogers heads out and checks his voicemails on his phone. That’s odd, no voicemails. He usually has at least 1 by this time from someone wanting something. “Oh, well”, he thinks. It’s better off. He’s not going to be available today anyway because he’s </w:t>
-      </w:r>
-      <w:proofErr w:type="spellStart"/>
-      <w:r>
-        <w:t>gonna</w:t>
-      </w:r>
-      <w:proofErr w:type="spellEnd"/>
-      <w:r>
-        <w:t xml:space="preserve"> land that big client!</w:t>
+        <w:t>8:30AM: Time to get to the airport. Rogers heads out and checks his voicemails on his phone. That’s odd, no voicemails. He usually has at least 1 by this time from someone wanting something. “Oh, well”, he thinks. It’s better off. He’s not going to be available today anyway because he’s gonna land that big client!</w:t>
       </w:r>
     </w:p>
     <w:p/>
@@ -505,13 +457,8 @@
     </w:p>
     <w:p/>
     <w:p>
-      <w:proofErr w:type="gramStart"/>
-      <w:r>
-        <w:t>..</w:t>
-      </w:r>
-      <w:proofErr w:type="gramEnd"/>
-      <w:r>
-        <w:t>but not all is meet</w:t>
+      <w:r>
+        <w:t>..but not all is meet</w:t>
       </w:r>
       <w:r>
         <w:t xml:space="preserve"> the eye. Apparently, the presence information wasn’t being updated due to a faulty patch applied during that maintenance window.  IT hasn’t caught it yet. Roger had actually made himself available yesterday.</w:t>
@@ -534,15 +481,7 @@
         <w:t>the</w:t>
       </w:r>
       <w:r>
-        <w:t xml:space="preserve"> plane waiting to take off.  He decides to take out his laptop </w:t>
-      </w:r>
-      <w:proofErr w:type="gramStart"/>
-      <w:r>
-        <w:t>real</w:t>
-      </w:r>
-      <w:proofErr w:type="gramEnd"/>
-      <w:r>
-        <w:t xml:space="preserve"> quick before the flight attendant confiscates it and send an IM to his assistant.  He forgot to copy his slide deck to his laptop!  Bad, bad.  However, he can’t get connected. Let down yet again by this so called fancy system the company has paid lots of money for.</w:t>
+        <w:t xml:space="preserve"> plane waiting to take off.  He decides to take out his laptop real quick before the flight attendant confiscates it and send an IM to his assistant.  He forgot to copy his slide deck to his laptop!  Bad, bad.  However, he can’t get connected. Let down yet again by this so called fancy system the company has paid lots of money for.</w:t>
       </w:r>
     </w:p>
     <w:p/>
@@ -659,15 +598,7 @@
         <w:t xml:space="preserve">was </w:t>
       </w:r>
       <w:r>
-        <w:t xml:space="preserve">thrilled to hire him on. Roger’s new company’s IT </w:t>
-      </w:r>
-      <w:proofErr w:type="spellStart"/>
-      <w:r>
-        <w:t>dept</w:t>
-      </w:r>
-      <w:proofErr w:type="spellEnd"/>
-      <w:r>
-        <w:t xml:space="preserve"> is top notch.  They realize the importance of a solid UC system which Roger loves!  He can actually do his job now and make a boatload of cash from commissions!  He can now retire with some dignity.</w:t>
+        <w:t>thrilled to hire him on. Roger’s new company’s IT dept is top notch.  They realize the importance of a solid UC system which Roger loves!  He can actually do his job now and make a boatload of cash from commissions!  He can now retire with some dignity.</w:t>
       </w:r>
     </w:p>
     <w:p/>
@@ -769,16 +700,11 @@
     <w:p/>
     <w:p>
       <w:r>
-        <w:t xml:space="preserve">Second, Roger’s an older guy and the app that the company uses for IMs, voicemails and other notifications isn’t mobile friendly.  There’s no app.  Roger has to bring up a web page every time. If IT would have just used the mobile webpage that Roger and his team are forced </w:t>
-      </w:r>
-      <w:proofErr w:type="gramStart"/>
-      <w:r>
-        <w:t>to  t</w:t>
+        <w:t>Second, Roger’s an older guy and the app that the company uses for IMs, voicemails and other notifications isn’t mobile friendly.  There’s no app.  Roger has to bring up a web page every time. If IT would have just used the mobile webpage that Roger and his team are forced to  t</w:t>
       </w:r>
       <w:r>
         <w:t>hen</w:t>
       </w:r>
-      <w:proofErr w:type="gramEnd"/>
       <w:r>
         <w:t xml:space="preserve"> know how bad it is</w:t>
       </w:r>
@@ -789,20 +715,7 @@
     <w:p/>
     <w:p>
       <w:r>
-        <w:t xml:space="preserve">Other than connectivity monitoring, IT should actually use every facet of a communications platform. That means testing on iPads, iPhones, Windows Desktops, </w:t>
-      </w:r>
-      <w:proofErr w:type="spellStart"/>
-      <w:proofErr w:type="gramStart"/>
-      <w:r>
-        <w:t>Macs..</w:t>
-      </w:r>
-      <w:proofErr w:type="gramEnd"/>
-      <w:r>
-        <w:t>whatever</w:t>
-      </w:r>
-      <w:proofErr w:type="spellEnd"/>
-      <w:r>
-        <w:t>. If they are supported, they all need to be tested.</w:t>
+        <w:t>Other than connectivity monitoring, IT should actually use every facet of a communications platform. That means testing on iPads, iPhones, Windows Desktops, Macs..whatever. If they are supported, they all need to be tested.</w:t>
       </w:r>
     </w:p>
     <w:p/>
@@ -850,67 +763,25 @@
     </w:p>
     <w:p>
       <w:r>
-        <w:t>Proactive not Reactive</w:t>
-      </w:r>
-    </w:p>
-    <w:p>
-      <w:r>
-        <w:t>Need to constantly monitor servers for problems</w:t>
-      </w:r>
-    </w:p>
-    <w:p>
-      <w:r>
-        <w:t xml:space="preserve">Need to monitor usage like video conferencing </w:t>
-      </w:r>
-      <w:proofErr w:type="gramStart"/>
-      <w:r>
-        <w:t>to  check</w:t>
-      </w:r>
-      <w:proofErr w:type="gramEnd"/>
-      <w:r>
-        <w:t xml:space="preserve"> quality</w:t>
-      </w:r>
-    </w:p>
-    <w:p>
-      <w:r>
-        <w:t>Establish Metrics</w:t>
-      </w:r>
-    </w:p>
-    <w:p>
-      <w:r>
-        <w:t>disk space on servers</w:t>
-      </w:r>
-    </w:p>
-    <w:p>
-      <w:r>
-        <w:t>video/audio stream quality</w:t>
-      </w:r>
-    </w:p>
-    <w:p>
-      <w:r>
-        <w:t>remote connectivity</w:t>
-      </w:r>
-    </w:p>
-    <w:p>
-      <w:r>
-        <w:t>dropped calls</w:t>
-      </w:r>
-    </w:p>
-    <w:p>
-      <w:r>
-        <w:t>Define what's normal</w:t>
-      </w:r>
-    </w:p>
-    <w:p>
-      <w:r>
-        <w:t>Create Baselines</w:t>
-      </w:r>
-    </w:p>
-    <w:p>
-      <w:r>
-        <w:t>Alerting</w:t>
-      </w:r>
-    </w:p>
+        <w:t>Proactive, rather than reactive monitoring is crucial.</w:t>
+      </w:r>
+      <w:r>
+        <w:t xml:space="preserve"> Your goal should be to figure out there’s a problem before your users do.  How do you do this? It’s through defining baselines of what’s considered “normal” activity across your UC environment. It’s about defining metrics of what you believe needs to be monitored and finally it’s about having tools that work for you by alerting you to these kinds of problems.</w:t>
+      </w:r>
+    </w:p>
+    <w:p/>
+    <w:p>
+      <w:r>
+        <w:t>Some example metrics might include free disk space on servers, Internet bandwidth available, audio/video streaming quality, number of dropped calls, etc. The metrics are going to be unique to your particular environment but those might give you an idea.</w:t>
+      </w:r>
+    </w:p>
+    <w:p/>
+    <w:p>
+      <w:r>
+        <w:t>It’s all about ensuring however you define a good user experience is met now, tomorrow and beyond.</w:t>
+      </w:r>
+    </w:p>
+    <w:p/>
     <w:p>
       <w:pPr>
         <w:pStyle w:val="Heading2"/>
@@ -921,29 +792,19 @@
     </w:p>
     <w:p>
       <w:r>
-        <w:t>People Don't Have Time</w:t>
-      </w:r>
-    </w:p>
-    <w:p>
-      <w:r>
-        <w:t>Ease Troubleshooting</w:t>
-      </w:r>
-    </w:p>
-    <w:p>
-      <w:r>
-        <w:t>one place to look</w:t>
-      </w:r>
-    </w:p>
-    <w:p>
-      <w:r>
-        <w:t xml:space="preserve">easier to </w:t>
-      </w:r>
-      <w:proofErr w:type="spellStart"/>
-      <w:r>
-        <w:t>underestand</w:t>
-      </w:r>
-      <w:proofErr w:type="spellEnd"/>
-    </w:p>
+        <w:t>To take monitoring a step further, monitoring is not problem resolution. Monitoring and alerting can simply tell you what’s wrong. It won’t fix it. That’s up to you to either automate some kind of problem resolution in or, if that’s not possible, to have tools available to allow you to easily troubleshoot problems when your monitoring systems notify your team.</w:t>
+      </w:r>
+    </w:p>
+    <w:p/>
+    <w:p>
+      <w:r>
+        <w:t xml:space="preserve">People don’t have time to mess with down systems. It’s hard enough to keep up with all the other projects going on.  </w:t>
+      </w:r>
+      <w:r>
+        <w:t>Establish a methodology to quick resolve these problems when they come up.</w:t>
+      </w:r>
+    </w:p>
+    <w:p/>
     <w:p>
       <w:pPr>
         <w:pStyle w:val="Heading2"/>
@@ -956,43 +817,56 @@
       <w:r>
         <w:t>According to an SMB communications study, poor internal communications cost businesses $26,041 per employee per year in lost efficiency.</w:t>
       </w:r>
-    </w:p>
-    <w:p>
-      <w:r>
-        <w:t>http://www.slideshare.net/ldickmeyer/cost-of-poor-internal-communications-912</w:t>
-      </w:r>
-    </w:p>
-    <w:p>
-      <w:pPr>
-        <w:pStyle w:val="Heading2"/>
-      </w:pPr>
-      <w:r>
-        <w:t>#Slide - Meet Bill</w:t>
-      </w:r>
-    </w:p>
-    <w:p>
-      <w:r>
-        <w:t xml:space="preserve">To end my piece, I want you to finally meet Bill. Bill is Roger’s replacement. He’s excited to be here and is ready to get to work. How is Bill going to fare at your company? Is he going to get so frustrated he quits just because he can’t be productive in his job?  Or is your company going to </w:t>
-      </w:r>
-      <w:proofErr w:type="spellStart"/>
-      <w:r>
-        <w:t>reeavaluate</w:t>
-      </w:r>
-      <w:proofErr w:type="spellEnd"/>
-      <w:r>
-        <w:t xml:space="preserve"> your UC solution, troubleshoot and patch all of the little problems and then monitor the environment to ensure it doesn’t happen again?</w:t>
-      </w:r>
-    </w:p>
-    <w:p/>
-    <w:p>
-      <w:r>
-        <w:t>Let’s do it right this time.</w:t>
-      </w:r>
-    </w:p>
-    <w:p/>
-    <w:p>
+      <w:r>
+        <w:t xml:space="preserve"> That’s a lot of money! If you’re down in the weeds every day and notice these communication problems Roger say you may not think it’s that big of a deal.  The problems may not crop up every day but only on </w:t>
+      </w:r>
+      <w:r>
+        <w:t>occasion</w:t>
+      </w:r>
+      <w:r>
+        <w:t>. Realize that the sum of all the frustration and lost productivity adds up!</w:t>
+      </w:r>
+    </w:p>
+    <w:p/>
+    <w:p>
+      <w:r>
+        <w:t>It’s important to keep tabs on your service level agreements and ensure your team is meeting them. Don’t get caught in the minutiae of your daily activities to simply keep closing trouble tickets all the time. It’s important to see the forest for the trees here.</w:t>
+      </w:r>
+    </w:p>
+    <w:p/>
+    <w:p>
+      <w:r>
+        <w:t>Ultimately, communication breakdowns affects your company’s bottom line and that is what’s most important to recognize.</w:t>
+      </w:r>
       <w:bookmarkStart w:id="0" w:name="_GoBack"/>
       <w:bookmarkEnd w:id="0"/>
+    </w:p>
+    <w:p>
+      <w:pPr>
+        <w:pStyle w:val="Heading2"/>
+      </w:pPr>
+    </w:p>
+    <w:p>
+      <w:pPr>
+        <w:pStyle w:val="Heading2"/>
+      </w:pPr>
+      <w:r>
+        <w:t>#Slide - Meet Bill</w:t>
+      </w:r>
+    </w:p>
+    <w:p>
+      <w:r>
+        <w:t>To end my piece, I want you to finally meet Bill. Bill is Roger’s replacement. He’s excited to be here and is ready to get to work. How is Bill going to fare at your company? Is he going to get so frustrated he quits just because he can’t be productive in his job?  Or is your company going to reeavaluate your UC solution, troubleshoot and patch all of the little problems and then monitor the environment to ensure it doesn’t happen again?</w:t>
+      </w:r>
+    </w:p>
+    <w:p/>
+    <w:p>
+      <w:r>
+        <w:t>Let’s do it right this time.</w:t>
+      </w:r>
+    </w:p>
+    <w:p/>
+    <w:p>
       <w:r>
         <w:t>Bill would really appreciate that and, ultimately, so will your customers.</w:t>
       </w:r>

</xml_diff>

<commit_message>
new slides for powershell.org tech session
</commit_message>
<xml_diff>
--- a/Webinars/Dell - Enabling Remote Work​er​ Productivity with Unified Communications/slide transcript.docx
+++ b/Webinars/Dell - Enabling Remote Work​er​ Productivity with Unified Communications/slide transcript.docx
@@ -126,7 +126,12 @@
     </w:p>
     <w:p>
       <w:r>
-        <w:t xml:space="preserve">Next is real-time communications. Enterprises nowadays don’t sit still. They’re constantly moving and always innovating to keep up with customer demand and their competitors. Remember having to write an actual paper letter, go scrambling for a stamp, mailing it and waiting by the mailbox for days or weeks for a response? I’m 35 and I barely remember that. I’m not sure if young </w:t>
+        <w:t>Next is real-time communications. Ent</w:t>
+      </w:r>
+      <w:bookmarkStart w:id="0" w:name="_GoBack"/>
+      <w:bookmarkEnd w:id="0"/>
+      <w:r>
+        <w:t xml:space="preserve">erprises nowadays don’t sit still. They’re constantly moving and always innovating to keep up with customer demand and their competitors. Remember having to write an actual paper letter, go scrambling for a stamp, mailing it and waiting by the mailbox for days or weeks for a response? I’m 35 and I barely remember that. I’m not sure if young </w:t>
       </w:r>
       <w:proofErr w:type="spellStart"/>
       <w:r>
@@ -571,7 +576,10 @@
         <w:pStyle w:val="Heading2"/>
       </w:pPr>
       <w:r>
-        <w:t>#Slide - 5:05PM - Uh Oh</w:t>
+        <w:t>#Slide - 5:05</w:t>
+      </w:r>
+      <w:r>
+        <w:t>PM - Uh Oh</w:t>
       </w:r>
     </w:p>
     <w:p>
@@ -872,8 +880,6 @@
       <w:r>
         <w:t>ly</w:t>
       </w:r>
-      <w:bookmarkStart w:id="0" w:name="_GoBack"/>
-      <w:bookmarkEnd w:id="0"/>
       <w:r>
         <w:t xml:space="preserve"> resolve these problems when they come up.</w:t>
       </w:r>

</xml_diff>